<commit_message>
completed the test formation of documents from a template
</commit_message>
<xml_diff>
--- a/bk/modified_document.docx
+++ b/bk/modified_document.docx
@@ -7,6 +7,7 @@
         <w:pStyle w:val="a3"/>
         <w:jc w:val="right"/>
         <w:rPr>
+          <w:rFonts w:ascii="Times New Roman" w:hAnsi="Times New Roman" w:cs="Times New Roman"/>
           <w:shd w:val="clear" w:color="auto" w:fill="FFFFFF"/>
         </w:rPr>
       </w:pPr>
@@ -19,6 +20,7 @@
       </w:r>
       <w:r>
         <w:rPr>
+          <w:rFonts w:ascii="Times New Roman" w:hAnsi="Times New Roman" w:cs="Times New Roman"/>
           <w:shd w:val="clear" w:color="auto" w:fill="FFFFFF"/>
         </w:rPr>
         <w:t xml:space="preserve">Генеральному директору </w:t>
@@ -29,29 +31,17 @@
         <w:pStyle w:val="a3"/>
         <w:jc w:val="right"/>
         <w:rPr>
+          <w:rFonts w:ascii="Times New Roman" w:hAnsi="Times New Roman" w:cs="Times New Roman"/>
           <w:shd w:val="clear" w:color="auto" w:fill="FFFFFF"/>
         </w:rPr>
       </w:pPr>
       <w:r>
         <w:rPr>
+          <w:rFonts w:ascii="Times New Roman" w:hAnsi="Times New Roman" w:cs="Times New Roman"/>
           <w:shd w:val="clear" w:color="auto" w:fill="FFFFFF"/>
         </w:rPr>
         <w:tab/>
-        <w:t>ООО «Гелио-</w:t>
-      </w:r>
-      <w:proofErr w:type="spellStart"/>
-      <w:r>
-        <w:rPr>
-          <w:shd w:val="clear" w:color="auto" w:fill="FFFFFF"/>
-        </w:rPr>
-        <w:t>Пакс</w:t>
-      </w:r>
-      <w:proofErr w:type="spellEnd"/>
-      <w:r>
-        <w:rPr>
-          <w:shd w:val="clear" w:color="auto" w:fill="FFFFFF"/>
-        </w:rPr>
-        <w:t>»</w:t>
+        <w:t>ООО «Гелио-Пакс»</w:t>
       </w:r>
     </w:p>
     <w:p>
@@ -59,11 +49,13 @@
         <w:pStyle w:val="a3"/>
         <w:jc w:val="right"/>
         <w:rPr>
+          <w:rFonts w:ascii="Times New Roman" w:hAnsi="Times New Roman" w:cs="Times New Roman"/>
           <w:shd w:val="clear" w:color="auto" w:fill="FFFFFF"/>
         </w:rPr>
       </w:pPr>
       <w:r>
         <w:rPr>
+          <w:rFonts w:ascii="Times New Roman" w:hAnsi="Times New Roman" w:cs="Times New Roman"/>
           <w:shd w:val="clear" w:color="auto" w:fill="FFFFFF"/>
         </w:rPr>
         <w:t>Воронину В.М.</w:t>
@@ -74,21 +66,24 @@
         <w:pStyle w:val="a3"/>
         <w:jc w:val="right"/>
         <w:rPr>
+          <w:rFonts w:ascii="Times New Roman" w:hAnsi="Times New Roman" w:cs="Times New Roman"/>
           <w:shd w:val="clear" w:color="auto" w:fill="FFFFFF"/>
         </w:rPr>
       </w:pPr>
       <w:r>
         <w:rPr>
+          <w:rFonts w:ascii="Times New Roman" w:hAnsi="Times New Roman" w:cs="Times New Roman"/>
           <w:shd w:val="clear" w:color="auto" w:fill="FFFFFF"/>
         </w:rPr>
         <w:t xml:space="preserve">от </w:t>
       </w:r>
       <w:r>
         <w:rPr>
+          <w:rFonts w:ascii="Times New Roman" w:hAnsi="Times New Roman" w:cs="Times New Roman"/>
           <w:shd w:val="clear" w:color="auto" w:fill="FFFFFF"/>
           <w:lang w:val="en-US"/>
         </w:rPr>
-        <w:t/>
+        <w:t>Гайворонский</w:t>
       </w:r>
     </w:p>
     <w:p>
@@ -112,11 +107,16 @@
         <w:rPr>
           <w:lang w:val="en-US"/>
         </w:rPr>
-        <w:t>Thu Jan 18 2024 15:10:16 GMT+0300 (Москва, стандартное время)</w:t>
-      </w:r>
-      <w:r>
+        <w:t>24.01.2024</w:t>
+      </w:r>
+      <w:r>
+        <w:rPr>
+          <w:lang w:val="en-US"/>
+        </w:rPr>
         <w:t xml:space="preserve"> </w:t>
       </w:r>
+      <w:bookmarkStart w:id="0" w:name="_GoBack"/>
+      <w:bookmarkEnd w:id="0"/>
       <w:r>
         <w:rPr>
           <w:lang w:val="en-US"/>
@@ -130,7 +130,7 @@
         <w:rPr>
           <w:lang w:val="en-US"/>
         </w:rPr>
-        <w:t>8.00</w:t>
+        <w:t>13:00</w:t>
       </w:r>
       <w:r>
         <w:t xml:space="preserve"> </w:t>
@@ -142,7 +142,7 @@
         <w:rPr>
           <w:lang w:val="en-US"/>
         </w:rPr>
-        <w:t>13.00</w:t>
+        <w:t>17:00</w:t>
       </w:r>
       <w:r>
         <w:t xml:space="preserve"> </w:t>
@@ -165,7 +165,7 @@
         <w:rPr>
           <w:lang w:val="en-US"/>
         </w:rPr>
-        <w:t>Thu Jan 18 2024 15:10:16 GMT+0300 (Москва, стандартное время)</w:t>
+        <w:t>18.01.2024</w:t>
       </w:r>
       <w:r>
         <w:rPr>
@@ -215,8 +215,6 @@
         </w:rPr>
         <w:tab/>
       </w:r>
-      <w:bookmarkStart w:id="0" w:name="_GoBack"/>
-      <w:bookmarkEnd w:id="0"/>
       <w:r>
         <w:rPr>
           <w:lang w:val="en-US"/>
@@ -251,7 +249,7 @@
         <w:rPr>
           <w:lang w:val="en-US"/>
         </w:rPr>
-        <w:t/>
+        <w:t>Гайворонский</w:t>
       </w:r>
     </w:p>
     <w:sectPr>
@@ -2216,7 +2214,7 @@
 </file>
 
 <file path=customXml/itemProps1.xml><?xml version="1.0" encoding="utf-8"?>
-<ds:datastoreItem xmlns:ds="http://schemas.openxmlformats.org/officeDocument/2006/customXml" ds:itemID="{B69677EC-F617-40DC-ABD3-BABD7781A72F}">
+<ds:datastoreItem xmlns:ds="http://schemas.openxmlformats.org/officeDocument/2006/customXml" ds:itemID="{660D228A-5BDB-46F5-A963-E7DF8F7FCF0B}">
   <ds:schemaRefs>
     <ds:schemaRef ds:uri="http://schemas.openxmlformats.org/officeDocument/2006/bibliography"/>
   </ds:schemaRefs>

</xml_diff>

<commit_message>
sends the contents of the file to the client as part of the HTTP response
</commit_message>
<xml_diff>
--- a/bk/modified_document.docx
+++ b/bk/modified_document.docx
@@ -107,7 +107,7 @@
         <w:rPr>
           <w:lang w:val="en-US"/>
         </w:rPr>
-        <w:t>24.01.2024</w:t>
+        <w:t>18.01.2024</w:t>
       </w:r>
       <w:r>
         <w:rPr>
@@ -130,7 +130,7 @@
         <w:rPr>
           <w:lang w:val="en-US"/>
         </w:rPr>
-        <w:t>13:00</w:t>
+        <w:t>09:00</w:t>
       </w:r>
       <w:r>
         <w:t xml:space="preserve"> </w:t>
@@ -142,7 +142,7 @@
         <w:rPr>
           <w:lang w:val="en-US"/>
         </w:rPr>
-        <w:t>17:00</w:t>
+        <w:t>10:00</w:t>
       </w:r>
       <w:r>
         <w:t xml:space="preserve"> </w:t>

</xml_diff>

<commit_message>
added download link to blob object
</commit_message>
<xml_diff>
--- a/bk/modified_document.docx
+++ b/bk/modified_document.docx
@@ -130,19 +130,19 @@
         <w:rPr>
           <w:lang w:val="en-US"/>
         </w:rPr>
+        <w:t>08:00</w:t>
+      </w:r>
+      <w:r>
+        <w:t xml:space="preserve"> </w:t>
+      </w:r>
+      <w:r>
+        <w:t xml:space="preserve">до </w:t>
+      </w:r>
+      <w:r>
+        <w:rPr>
+          <w:lang w:val="en-US"/>
+        </w:rPr>
         <w:t>09:00</w:t>
-      </w:r>
-      <w:r>
-        <w:t xml:space="preserve"> </w:t>
-      </w:r>
-      <w:r>
-        <w:t xml:space="preserve">до </w:t>
-      </w:r>
-      <w:r>
-        <w:rPr>
-          <w:lang w:val="en-US"/>
-        </w:rPr>
-        <w:t>10:00</w:t>
       </w:r>
       <w:r>
         <w:t xml:space="preserve"> </w:t>

</xml_diff>

<commit_message>
changed the routing and added protected routes
</commit_message>
<xml_diff>
--- a/bk/modified_document.docx
+++ b/bk/modified_document.docx
@@ -83,7 +83,7 @@
           <w:shd w:val="clear" w:color="auto" w:fill="FFFFFF"/>
           <w:lang w:val="en-US"/>
         </w:rPr>
-        <w:t>Татаркин</w:t>
+        <w:t>Карыгин</w:t>
       </w:r>
     </w:p>
     <w:p>
@@ -107,7 +107,7 @@
         <w:rPr>
           <w:lang w:val="en-US"/>
         </w:rPr>
-        <w:t>18.01.2024</w:t>
+        <w:t>23.01.2024</w:t>
       </w:r>
       <w:r>
         <w:rPr>
@@ -130,7 +130,7 @@
         <w:rPr>
           <w:lang w:val="en-US"/>
         </w:rPr>
-        <w:t>08:00</w:t>
+        <w:t>13:00</w:t>
       </w:r>
       <w:r>
         <w:t xml:space="preserve"> </w:t>
@@ -142,7 +142,7 @@
         <w:rPr>
           <w:lang w:val="en-US"/>
         </w:rPr>
-        <w:t>09:00</w:t>
+        <w:t>17:00</w:t>
       </w:r>
       <w:r>
         <w:t xml:space="preserve"> </w:t>
@@ -165,7 +165,7 @@
         <w:rPr>
           <w:lang w:val="en-US"/>
         </w:rPr>
-        <w:t>18.01.2024</w:t>
+        <w:t>22.01.2024</w:t>
       </w:r>
       <w:r>
         <w:rPr>
@@ -249,7 +249,7 @@
         <w:rPr>
           <w:lang w:val="en-US"/>
         </w:rPr>
-        <w:t>Татаркин</w:t>
+        <w:t>Карыгин</w:t>
       </w:r>
     </w:p>
     <w:sectPr>

</xml_diff>

<commit_message>
add new form to create PDF with watermark based on the docx template. Add API for convert docx to pdf & add watermark
</commit_message>
<xml_diff>
--- a/bk/modified_document.docx
+++ b/bk/modified_document.docx
@@ -83,7 +83,7 @@
           <w:shd w:val="clear" w:color="auto" w:fill="FFFFFF"/>
           <w:lang w:val="en-US"/>
         </w:rPr>
-        <w:t>Татаркин</w:t>
+        <w:t>Гайворонский</w:t>
       </w:r>
     </w:p>
     <w:p>
@@ -107,7 +107,7 @@
         <w:rPr>
           <w:lang w:val="en-US"/>
         </w:rPr>
-        <w:t>23.01.2024</w:t>
+        <w:t>24.01.2024</w:t>
       </w:r>
       <w:r>
         <w:rPr>
@@ -165,7 +165,7 @@
         <w:rPr>
           <w:lang w:val="en-US"/>
         </w:rPr>
-        <w:t>23.01.2024</w:t>
+        <w:t>24.01.2024</w:t>
       </w:r>
       <w:r>
         <w:rPr>
@@ -249,7 +249,7 @@
         <w:rPr>
           <w:lang w:val="en-US"/>
         </w:rPr>
-        <w:t>Татаркин</w:t>
+        <w:t>Гайворонский</w:t>
       </w:r>
     </w:p>
     <w:sectPr>

</xml_diff>